<commit_message>
Corp Meetings update and bug fix
</commit_message>
<xml_diff>
--- a/nicnbk-data/nicnbk-data-service-impl/src/main/resources/export_template/corp_meetings/IC_PROTOCOL_TEMPLATE.docx
+++ b/nicnbk-data/nicnbk-data-service-impl/src/main/resources/export_template/corp_meetings/IC_PROTOCOL_TEMPLATE.docx
@@ -1441,7 +1441,7 @@
           <w:bCs/>
           <w:sz w:val="22"/>
           <w:szCs w:val="22"/>
-          <w:lang w:val="ru-RU"/>
+          <w:lang w:val="en-US"/>
         </w:rPr>
       </w:pPr>
       <w:r>
@@ -1482,28 +1482,6 @@
         </w:rPr>
         <w:tab/>
       </w:r>
-      <w:proofErr w:type="spellStart"/>
-      <w:r>
-        <w:rPr>
-          <w:b/>
-          <w:bCs/>
-          <w:sz w:val="22"/>
-          <w:szCs w:val="22"/>
-          <w:lang w:val="ru-RU"/>
-        </w:rPr>
-        <w:t>Оспанова</w:t>
-      </w:r>
-      <w:proofErr w:type="spellEnd"/>
-      <w:r>
-        <w:rPr>
-          <w:b/>
-          <w:bCs/>
-          <w:sz w:val="22"/>
-          <w:szCs w:val="22"/>
-          <w:lang w:val="ru-RU"/>
-        </w:rPr>
-        <w:t xml:space="preserve"> </w:t>
-      </w:r>
       <w:r>
         <w:rPr>
           <w:b/>
@@ -1512,27 +1490,7 @@
           <w:szCs w:val="22"/>
           <w:lang w:val="en-US"/>
         </w:rPr>
-        <w:t>I</w:t>
-      </w:r>
-      <w:r>
-        <w:rPr>
-          <w:b/>
-          <w:bCs/>
-          <w:sz w:val="22"/>
-          <w:szCs w:val="22"/>
-          <w:lang w:val="ru-RU"/>
-        </w:rPr>
-        <w:t>.</w:t>
-      </w:r>
-      <w:r>
-        <w:rPr>
-          <w:b/>
-          <w:bCs/>
-          <w:sz w:val="22"/>
-          <w:szCs w:val="22"/>
-          <w:lang w:val="ru-RU"/>
-        </w:rPr>
-        <w:t>Е.</w:t>
+        <w:t>ICADMIN</w:t>
       </w:r>
       <w:bookmarkStart w:id="0" w:name="_GoBack"/>
       <w:bookmarkEnd w:id="0"/>

</xml_diff>

<commit_message>
IC module: protocol export template, text corrections
</commit_message>
<xml_diff>
--- a/nicnbk-data/nicnbk-data-service-impl/src/main/resources/export_template/corp_meetings/IC_PROTOCOL_TEMPLATE.docx
+++ b/nicnbk-data/nicnbk-data-service-impl/src/main/resources/export_template/corp_meetings/IC_PROTOCOL_TEMPLATE.docx
@@ -1462,38 +1462,58 @@
           <w:szCs w:val="22"/>
           <w:lang w:val="ru-RU"/>
         </w:rPr>
-        <w:t>етарь инвестиционного комитета</w:t>
-      </w:r>
-      <w:r>
-        <w:rPr>
-          <w:bCs/>
-          <w:sz w:val="22"/>
-          <w:szCs w:val="22"/>
-          <w:lang w:val="ru-RU"/>
-        </w:rPr>
-        <w:t xml:space="preserve"> </w:t>
-      </w:r>
-      <w:r>
-        <w:rPr>
-          <w:bCs/>
-          <w:sz w:val="22"/>
-          <w:szCs w:val="22"/>
-          <w:lang w:val="ru-RU"/>
-        </w:rPr>
-        <w:tab/>
-      </w:r>
-      <w:r>
-        <w:rPr>
-          <w:b/>
-          <w:bCs/>
-          <w:sz w:val="22"/>
-          <w:szCs w:val="22"/>
-          <w:lang w:val="en-US"/>
-        </w:rPr>
-        <w:t>ICADMIN</w:t>
+        <w:t xml:space="preserve">етарь </w:t>
+      </w:r>
+      <w:r>
+        <w:rPr>
+          <w:b/>
+          <w:bCs/>
+          <w:sz w:val="22"/>
+          <w:szCs w:val="22"/>
+          <w:lang w:val="ru-RU"/>
+        </w:rPr>
+        <w:t>К</w:t>
       </w:r>
       <w:bookmarkStart w:id="0" w:name="_GoBack"/>
       <w:bookmarkEnd w:id="0"/>
+      <w:r>
+        <w:rPr>
+          <w:b/>
+          <w:bCs/>
+          <w:sz w:val="22"/>
+          <w:szCs w:val="22"/>
+          <w:lang w:val="ru-RU"/>
+        </w:rPr>
+        <w:t>омитета</w:t>
+      </w:r>
+      <w:r>
+        <w:rPr>
+          <w:bCs/>
+          <w:sz w:val="22"/>
+          <w:szCs w:val="22"/>
+          <w:lang w:val="ru-RU"/>
+        </w:rPr>
+        <w:t xml:space="preserve"> </w:t>
+      </w:r>
+      <w:r>
+        <w:rPr>
+          <w:bCs/>
+          <w:sz w:val="22"/>
+          <w:szCs w:val="22"/>
+          <w:lang w:val="ru-RU"/>
+        </w:rPr>
+        <w:tab/>
+      </w:r>
+      <w:r>
+        <w:rPr>
+          <w:b/>
+          <w:bCs/>
+          <w:sz w:val="22"/>
+          <w:szCs w:val="22"/>
+          <w:lang w:val="en-US"/>
+        </w:rPr>
+        <w:t>ICADMIN</w:t>
+      </w:r>
     </w:p>
     <w:p>
       <w:pPr>

</xml_diff>